<commit_message>
Feat: Added what needs to be added and why. Also added 2 experiments at the bottom.
</commit_message>
<xml_diff>
--- a/Eindopdracht/Rapport auto detective.docx
+++ b/Eindopdracht/Rapport auto detective.docx
@@ -1,70 +1,1111 @@
 
 <file path=word/document.xml><?xml version="1.0" encoding="utf-8"?>
-<w:document xmlns:wpc="http://schemas.microsoft.com/office/word/2010/wordprocessingCanvas" xmlns:cx="http://schemas.microsoft.com/office/drawing/2014/chartex" xmlns:cx1="http://schemas.microsoft.com/office/drawing/2015/9/8/chartex" xmlns:cx2="http://schemas.microsoft.com/office/drawing/2015/10/21/chartex" xmlns:cx3="http://schemas.microsoft.com/office/drawing/2016/5/9/chartex" xmlns:cx4="http://schemas.microsoft.com/office/drawing/2016/5/10/chartex" xmlns:cx5="http://schemas.microsoft.com/office/drawing/2016/5/11/chartex" xmlns:cx6="http://schemas.microsoft.com/office/drawing/2016/5/12/chartex" xmlns:cx7="http://schemas.microsoft.com/office/drawing/2016/5/13/chartex" xmlns:cx8="http://schemas.microsoft.com/office/drawing/2016/5/14/chartex" xmlns:mc="http://schemas.openxmlformats.org/markup-compatibility/2006" xmlns:aink="http://schemas.microsoft.com/office/drawing/2016/ink" xmlns:am3d="http://schemas.microsoft.com/office/drawing/2017/model3d" xmlns:o="urn:schemas-microsoft-com:office:office" xmlns:oel="http://schemas.microsoft.com/office/2019/extlst" xmlns:r="http://schemas.openxmlformats.org/officeDocument/2006/relationships" xmlns:m="http://schemas.openxmlformats.org/officeDocument/2006/math" xmlns:v="urn:schemas-microsoft-com:vml" xmlns:wp14="http://schemas.microsoft.com/office/word/2010/wordprocessingDrawing" xmlns:wp="http://schemas.openxmlformats.org/drawingml/2006/wordprocessingDrawing" xmlns:w10="urn:schemas-microsoft-com:office:word" xmlns:w="http://schemas.openxmlformats.org/wordprocessingml/2006/main" xmlns:w14="http://schemas.microsoft.com/office/word/2010/wordml" xmlns:w15="http://schemas.microsoft.com/office/word/2012/wordml" xmlns:w16cex="http://schemas.microsoft.com/office/word/2018/wordml/cex" xmlns:w16cid="http://schemas.microsoft.com/office/word/2016/wordml/cid" xmlns:w16="http://schemas.microsoft.com/office/word/2018/wordml" xmlns:w16du="http://schemas.microsoft.com/office/word/2023/wordml/word16du" xmlns:w16sdtdh="http://schemas.microsoft.com/office/word/2020/wordml/sdtdatahash" xmlns:w16se="http://schemas.microsoft.com/office/word/2015/wordml/symex" xmlns:wpg="http://schemas.microsoft.com/office/word/2010/wordprocessingGroup" xmlns:wpi="http://schemas.microsoft.com/office/word/2010/wordprocessingInk" xmlns:wne="http://schemas.microsoft.com/office/word/2006/wordml" xmlns:wps="http://schemas.microsoft.com/office/word/2010/wordprocessingShape" mc:Ignorable="w14 w15 w16se w16cid w16 w16cex w16sdtdh wp14">
+<w:document xmlns:wpc="http://schemas.microsoft.com/office/word/2010/wordprocessingCanvas" xmlns:cx="http://schemas.microsoft.com/office/drawing/2014/chartex" xmlns:cx1="http://schemas.microsoft.com/office/drawing/2015/9/8/chartex" xmlns:cx2="http://schemas.microsoft.com/office/drawing/2015/10/21/chartex" xmlns:cx3="http://schemas.microsoft.com/office/drawing/2016/5/9/chartex" xmlns:cx4="http://schemas.microsoft.com/office/drawing/2016/5/10/chartex" xmlns:cx5="http://schemas.microsoft.com/office/drawing/2016/5/11/chartex" xmlns:cx6="http://schemas.microsoft.com/office/drawing/2016/5/12/chartex" xmlns:cx7="http://schemas.microsoft.com/office/drawing/2016/5/13/chartex" xmlns:cx8="http://schemas.microsoft.com/office/drawing/2016/5/14/chartex" xmlns:mc="http://schemas.openxmlformats.org/markup-compatibility/2006" xmlns:aink="http://schemas.microsoft.com/office/drawing/2016/ink" xmlns:am3d="http://schemas.microsoft.com/office/drawing/2017/model3d" xmlns:o="urn:schemas-microsoft-com:office:office" xmlns:oel="http://schemas.microsoft.com/office/2019/extlst" xmlns:r="http://schemas.openxmlformats.org/officeDocument/2006/relationships" xmlns:m="http://schemas.openxmlformats.org/officeDocument/2006/math" xmlns:v="urn:schemas-microsoft-com:vml" xmlns:wp14="http://schemas.microsoft.com/office/word/2010/wordprocessingDrawing" xmlns:wp="http://schemas.openxmlformats.org/drawingml/2006/wordprocessingDrawing" xmlns:w10="urn:schemas-microsoft-com:office:word" xmlns:w="http://schemas.openxmlformats.org/wordprocessingml/2006/main" xmlns:w14="http://schemas.microsoft.com/office/word/2010/wordml" xmlns:w15="http://schemas.microsoft.com/office/word/2012/wordml" xmlns:w16cex="http://schemas.microsoft.com/office/word/2018/wordml/cex" xmlns:w16cid="http://schemas.microsoft.com/office/word/2016/wordml/cid" xmlns:w16="http://schemas.microsoft.com/office/word/2018/wordml" xmlns:w16du="http://schemas.microsoft.com/office/word/2023/wordml/word16du" xmlns:w16sdtdh="http://schemas.microsoft.com/office/word/2020/wordml/sdtdatahash" xmlns:w16sdtfl="http://schemas.microsoft.com/office/word/2024/wordml/sdtformatlock" xmlns:w16se="http://schemas.microsoft.com/office/word/2015/wordml/symex" xmlns:wpg="http://schemas.microsoft.com/office/word/2010/wordprocessingGroup" xmlns:wpi="http://schemas.microsoft.com/office/word/2010/wordprocessingInk" xmlns:wne="http://schemas.microsoft.com/office/word/2006/wordml" xmlns:wps="http://schemas.microsoft.com/office/word/2010/wordprocessingShape" mc:Ignorable="w14 w15 w16se w16cid w16 w16cex w16sdtdh w16sdtfl w16du wp14">
   <w:body>
     <w:p>
       <w:pPr>
-        <w:pStyle w:val="Titel"/>
+        <w:pStyle w:val="Title"/>
         <w:jc w:val="center"/>
       </w:pPr>
       <w:r>
         <w:t xml:space="preserve">Rapport </w:t>
       </w:r>
+      <w:proofErr w:type="spellStart"/>
       <w:r>
         <w:t>car</w:t>
       </w:r>
+      <w:proofErr w:type="spellEnd"/>
       <w:r>
         <w:t xml:space="preserve"> </w:t>
       </w:r>
+      <w:proofErr w:type="spellStart"/>
       <w:r>
         <w:t>detection</w:t>
       </w:r>
+      <w:proofErr w:type="spellEnd"/>
+    </w:p>
+    <w:p>
+      <w:r>
+        <w:drawing>
+          <wp:anchor distT="0" distB="0" distL="114300" distR="114300" simplePos="0" relativeHeight="251658240" behindDoc="0" locked="0" layoutInCell="1" allowOverlap="1" wp14:anchorId="7E9F4ACA" wp14:editId="575EEFFE">
+            <wp:simplePos x="0" y="0"/>
+            <wp:positionH relativeFrom="column">
+              <wp:posOffset>2941320</wp:posOffset>
+            </wp:positionH>
+            <wp:positionV relativeFrom="paragraph">
+              <wp:posOffset>308610</wp:posOffset>
+            </wp:positionV>
+            <wp:extent cx="3352800" cy="3343275"/>
+            <wp:effectExtent l="0" t="0" r="0" b="9525"/>
+            <wp:wrapSquare wrapText="bothSides"/>
+            <wp:docPr id="941558639" name="Picture 1" descr="A blue car on a road&#10;&#10;AI-generated content may be incorrect."/>
+            <wp:cNvGraphicFramePr>
+              <a:graphicFrameLocks xmlns:a="http://schemas.openxmlformats.org/drawingml/2006/main" noChangeAspect="1"/>
+            </wp:cNvGraphicFramePr>
+            <a:graphic xmlns:a="http://schemas.openxmlformats.org/drawingml/2006/main">
+              <a:graphicData uri="http://schemas.openxmlformats.org/drawingml/2006/picture">
+                <pic:pic xmlns:pic="http://schemas.openxmlformats.org/drawingml/2006/picture">
+                  <pic:nvPicPr>
+                    <pic:cNvPr id="941558639" name="Picture 1" descr="A blue car on a road&#10;&#10;AI-generated content may be incorrect."/>
+                    <pic:cNvPicPr/>
+                  </pic:nvPicPr>
+                  <pic:blipFill>
+                    <a:blip r:embed="rId4">
+                      <a:extLst>
+                        <a:ext uri="{28A0092B-C50C-407E-A947-70E740481C1C}">
+                          <a14:useLocalDpi xmlns:a14="http://schemas.microsoft.com/office/drawing/2010/main" val="0"/>
+                        </a:ext>
+                      </a:extLst>
+                    </a:blip>
+                    <a:stretch>
+                      <a:fillRect/>
+                    </a:stretch>
+                  </pic:blipFill>
+                  <pic:spPr>
+                    <a:xfrm>
+                      <a:off x="0" y="0"/>
+                      <a:ext cx="3352800" cy="3343275"/>
+                    </a:xfrm>
+                    <a:prstGeom prst="rect">
+                      <a:avLst/>
+                    </a:prstGeom>
+                  </pic:spPr>
+                </pic:pic>
+              </a:graphicData>
+            </a:graphic>
+          </wp:anchor>
+        </w:drawing>
+      </w:r>
+      <w:r>
+        <w:drawing>
+          <wp:anchor distT="0" distB="0" distL="114300" distR="114300" simplePos="0" relativeHeight="251659264" behindDoc="0" locked="0" layoutInCell="1" allowOverlap="1" wp14:anchorId="6F566BA9" wp14:editId="2AE104EB">
+            <wp:simplePos x="0" y="0"/>
+            <wp:positionH relativeFrom="column">
+              <wp:posOffset>-571500</wp:posOffset>
+            </wp:positionH>
+            <wp:positionV relativeFrom="paragraph">
+              <wp:posOffset>289560</wp:posOffset>
+            </wp:positionV>
+            <wp:extent cx="3334215" cy="3362794"/>
+            <wp:effectExtent l="0" t="0" r="0" b="9525"/>
+            <wp:wrapSquare wrapText="bothSides"/>
+            <wp:docPr id="95984199" name="Picture 1" descr="A blue car driving on a road&#10;&#10;AI-generated content may be incorrect."/>
+            <wp:cNvGraphicFramePr>
+              <a:graphicFrameLocks xmlns:a="http://schemas.openxmlformats.org/drawingml/2006/main" noChangeAspect="1"/>
+            </wp:cNvGraphicFramePr>
+            <a:graphic xmlns:a="http://schemas.openxmlformats.org/drawingml/2006/main">
+              <a:graphicData uri="http://schemas.openxmlformats.org/drawingml/2006/picture">
+                <pic:pic xmlns:pic="http://schemas.openxmlformats.org/drawingml/2006/picture">
+                  <pic:nvPicPr>
+                    <pic:cNvPr id="95984199" name="Picture 1" descr="A blue car driving on a road&#10;&#10;AI-generated content may be incorrect."/>
+                    <pic:cNvPicPr/>
+                  </pic:nvPicPr>
+                  <pic:blipFill>
+                    <a:blip r:embed="rId5">
+                      <a:extLst>
+                        <a:ext uri="{28A0092B-C50C-407E-A947-70E740481C1C}">
+                          <a14:useLocalDpi xmlns:a14="http://schemas.microsoft.com/office/drawing/2010/main" val="0"/>
+                        </a:ext>
+                      </a:extLst>
+                    </a:blip>
+                    <a:stretch>
+                      <a:fillRect/>
+                    </a:stretch>
+                  </pic:blipFill>
+                  <pic:spPr>
+                    <a:xfrm>
+                      <a:off x="0" y="0"/>
+                      <a:ext cx="3334215" cy="3362794"/>
+                    </a:xfrm>
+                    <a:prstGeom prst="rect">
+                      <a:avLst/>
+                    </a:prstGeom>
+                  </pic:spPr>
+                </pic:pic>
+              </a:graphicData>
+            </a:graphic>
+          </wp:anchor>
+        </w:drawing>
+      </w:r>
+    </w:p>
+    <w:p>
+      <w:pPr>
+        <w:jc w:val="center"/>
+      </w:pPr>
+      <w:r>
+        <w:rPr>
+          <w:noProof/>
+        </w:rPr>
+        <w:t xml:space="preserve"> </w:t>
+      </w:r>
+    </w:p>
+    <w:p>
+      <w:pPr>
+        <w:jc w:val="center"/>
+      </w:pPr>
+    </w:p>
+    <w:p>
+      <w:pPr>
+        <w:jc w:val="center"/>
+        <w:rPr>
+          <w:rFonts w:asciiTheme="majorHAnsi" w:eastAsiaTheme="majorEastAsia" w:hAnsiTheme="majorHAnsi" w:cstheme="majorBidi"/>
+          <w:color w:val="2F5496" w:themeColor="accent1" w:themeShade="BF"/>
+          <w:sz w:val="32"/>
+          <w:szCs w:val="32"/>
+        </w:rPr>
+      </w:pPr>
+      <w:r>
+        <w:t>Gemaakt door Joshua Veens</w:t>
+      </w:r>
+    </w:p>
+    <w:p>
+      <w:pPr>
+        <w:rPr>
+          <w:rFonts w:asciiTheme="majorHAnsi" w:eastAsiaTheme="majorEastAsia" w:hAnsiTheme="majorHAnsi" w:cstheme="majorBidi"/>
+          <w:color w:val="2F5496" w:themeColor="accent1" w:themeShade="BF"/>
+          <w:sz w:val="32"/>
+          <w:szCs w:val="32"/>
+        </w:rPr>
+      </w:pPr>
+      <w:r>
+        <w:br w:type="page"/>
+      </w:r>
+    </w:p>
+    <w:sdt>
+      <w:sdtPr>
+        <w:id w:val="-301156822"/>
+        <w:docPartObj>
+          <w:docPartGallery w:val="Table of Contents"/>
+          <w:docPartUnique/>
+        </w:docPartObj>
+      </w:sdtPr>
+      <w:sdtEndPr>
+        <w:rPr>
+          <w:rFonts w:asciiTheme="minorHAnsi" w:eastAsiaTheme="minorHAnsi" w:hAnsiTheme="minorHAnsi" w:cstheme="minorBidi"/>
+          <w:b/>
+          <w:bCs/>
+          <w:color w:val="auto"/>
+          <w:sz w:val="22"/>
+          <w:szCs w:val="22"/>
+          <w:lang w:eastAsia="en-US"/>
+        </w:rPr>
+      </w:sdtEndPr>
+      <w:sdtContent>
+        <w:p>
+          <w:pPr>
+            <w:pStyle w:val="TOCHeading"/>
+          </w:pPr>
+          <w:r>
+            <w:t>Inhoudsopgave</w:t>
+          </w:r>
+        </w:p>
+        <w:p>
+          <w:pPr>
+            <w:pStyle w:val="TOC1"/>
+            <w:tabs>
+              <w:tab w:val="right" w:leader="dot" w:pos="9016"/>
+            </w:tabs>
+            <w:rPr>
+              <w:rFonts w:eastAsiaTheme="minorEastAsia"/>
+              <w:noProof/>
+              <w:kern w:val="2"/>
+              <w:sz w:val="24"/>
+              <w:szCs w:val="24"/>
+              <w:lang w:eastAsia="nl-NL"/>
+              <w14:ligatures w14:val="standardContextual"/>
+            </w:rPr>
+          </w:pPr>
+          <w:r>
+            <w:fldChar w:fldCharType="begin"/>
+          </w:r>
+          <w:r>
+            <w:instrText xml:space="preserve"> TOC \o "1-3" \h \z \u </w:instrText>
+          </w:r>
+          <w:r>
+            <w:fldChar w:fldCharType="separate"/>
+          </w:r>
+          <w:hyperlink w:anchor="_Toc194961942" w:history="1">
+            <w:r>
+              <w:rPr>
+                <w:rStyle w:val="Hyperlink"/>
+                <w:noProof/>
+              </w:rPr>
+              <w:t>Introductie:</w:t>
+            </w:r>
+            <w:r>
+              <w:rPr>
+                <w:noProof/>
+                <w:webHidden/>
+              </w:rPr>
+              <w:tab/>
+            </w:r>
+            <w:r>
+              <w:rPr>
+                <w:noProof/>
+                <w:webHidden/>
+              </w:rPr>
+              <w:fldChar w:fldCharType="begin"/>
+            </w:r>
+            <w:r>
+              <w:rPr>
+                <w:noProof/>
+                <w:webHidden/>
+              </w:rPr>
+              <w:instrText xml:space="preserve"> PAGEREF _Toc194961942 \h </w:instrText>
+            </w:r>
+            <w:r>
+              <w:rPr>
+                <w:noProof/>
+                <w:webHidden/>
+              </w:rPr>
+            </w:r>
+            <w:r>
+              <w:rPr>
+                <w:noProof/>
+                <w:webHidden/>
+              </w:rPr>
+              <w:fldChar w:fldCharType="separate"/>
+            </w:r>
+            <w:r>
+              <w:rPr>
+                <w:noProof/>
+                <w:webHidden/>
+              </w:rPr>
+              <w:t>3</w:t>
+            </w:r>
+            <w:r>
+              <w:rPr>
+                <w:noProof/>
+                <w:webHidden/>
+              </w:rPr>
+              <w:fldChar w:fldCharType="end"/>
+            </w:r>
+          </w:hyperlink>
+        </w:p>
+        <w:p>
+          <w:pPr>
+            <w:pStyle w:val="TOC1"/>
+            <w:tabs>
+              <w:tab w:val="right" w:leader="dot" w:pos="9016"/>
+            </w:tabs>
+            <w:rPr>
+              <w:rFonts w:eastAsiaTheme="minorEastAsia"/>
+              <w:noProof/>
+              <w:kern w:val="2"/>
+              <w:sz w:val="24"/>
+              <w:szCs w:val="24"/>
+              <w:lang w:eastAsia="nl-NL"/>
+              <w14:ligatures w14:val="standardContextual"/>
+            </w:rPr>
+          </w:pPr>
+          <w:hyperlink w:anchor="_Toc194961943" w:history="1">
+            <w:r>
+              <w:rPr>
+                <w:rStyle w:val="Hyperlink"/>
+                <w:noProof/>
+              </w:rPr>
+              <w:t>Background:</w:t>
+            </w:r>
+            <w:r>
+              <w:rPr>
+                <w:noProof/>
+                <w:webHidden/>
+              </w:rPr>
+              <w:tab/>
+            </w:r>
+            <w:r>
+              <w:rPr>
+                <w:noProof/>
+                <w:webHidden/>
+              </w:rPr>
+              <w:fldChar w:fldCharType="begin"/>
+            </w:r>
+            <w:r>
+              <w:rPr>
+                <w:noProof/>
+                <w:webHidden/>
+              </w:rPr>
+              <w:instrText xml:space="preserve"> PAGEREF _Toc194961943 \h </w:instrText>
+            </w:r>
+            <w:r>
+              <w:rPr>
+                <w:noProof/>
+                <w:webHidden/>
+              </w:rPr>
+            </w:r>
+            <w:r>
+              <w:rPr>
+                <w:noProof/>
+                <w:webHidden/>
+              </w:rPr>
+              <w:fldChar w:fldCharType="separate"/>
+            </w:r>
+            <w:r>
+              <w:rPr>
+                <w:noProof/>
+                <w:webHidden/>
+              </w:rPr>
+              <w:t>3</w:t>
+            </w:r>
+            <w:r>
+              <w:rPr>
+                <w:noProof/>
+                <w:webHidden/>
+              </w:rPr>
+              <w:fldChar w:fldCharType="end"/>
+            </w:r>
+          </w:hyperlink>
+        </w:p>
+        <w:p>
+          <w:pPr>
+            <w:pStyle w:val="TOC1"/>
+            <w:tabs>
+              <w:tab w:val="right" w:leader="dot" w:pos="9016"/>
+            </w:tabs>
+            <w:rPr>
+              <w:rFonts w:eastAsiaTheme="minorEastAsia"/>
+              <w:noProof/>
+              <w:kern w:val="2"/>
+              <w:sz w:val="24"/>
+              <w:szCs w:val="24"/>
+              <w:lang w:eastAsia="nl-NL"/>
+              <w14:ligatures w14:val="standardContextual"/>
+            </w:rPr>
+          </w:pPr>
+          <w:hyperlink w:anchor="_Toc194961944" w:history="1">
+            <w:r>
+              <w:rPr>
+                <w:rStyle w:val="Hyperlink"/>
+                <w:noProof/>
+              </w:rPr>
+              <w:t>Methodebeschrijving:</w:t>
+            </w:r>
+            <w:r>
+              <w:rPr>
+                <w:noProof/>
+                <w:webHidden/>
+              </w:rPr>
+              <w:tab/>
+            </w:r>
+            <w:r>
+              <w:rPr>
+                <w:noProof/>
+                <w:webHidden/>
+              </w:rPr>
+              <w:fldChar w:fldCharType="begin"/>
+            </w:r>
+            <w:r>
+              <w:rPr>
+                <w:noProof/>
+                <w:webHidden/>
+              </w:rPr>
+              <w:instrText xml:space="preserve"> PAGEREF _Toc194961944 \h </w:instrText>
+            </w:r>
+            <w:r>
+              <w:rPr>
+                <w:noProof/>
+                <w:webHidden/>
+              </w:rPr>
+            </w:r>
+            <w:r>
+              <w:rPr>
+                <w:noProof/>
+                <w:webHidden/>
+              </w:rPr>
+              <w:fldChar w:fldCharType="separate"/>
+            </w:r>
+            <w:r>
+              <w:rPr>
+                <w:noProof/>
+                <w:webHidden/>
+              </w:rPr>
+              <w:t>3</w:t>
+            </w:r>
+            <w:r>
+              <w:rPr>
+                <w:noProof/>
+                <w:webHidden/>
+              </w:rPr>
+              <w:fldChar w:fldCharType="end"/>
+            </w:r>
+          </w:hyperlink>
+        </w:p>
+        <w:p>
+          <w:pPr>
+            <w:pStyle w:val="TOC1"/>
+            <w:tabs>
+              <w:tab w:val="right" w:leader="dot" w:pos="9016"/>
+            </w:tabs>
+            <w:rPr>
+              <w:rFonts w:eastAsiaTheme="minorEastAsia"/>
+              <w:noProof/>
+              <w:kern w:val="2"/>
+              <w:sz w:val="24"/>
+              <w:szCs w:val="24"/>
+              <w:lang w:eastAsia="nl-NL"/>
+              <w14:ligatures w14:val="standardContextual"/>
+            </w:rPr>
+          </w:pPr>
+          <w:hyperlink w:anchor="_Toc194961945" w:history="1">
+            <w:r>
+              <w:rPr>
+                <w:rStyle w:val="Hyperlink"/>
+                <w:noProof/>
+              </w:rPr>
+              <w:t>Experimentenbeschrijving:</w:t>
+            </w:r>
+            <w:r>
+              <w:rPr>
+                <w:noProof/>
+                <w:webHidden/>
+              </w:rPr>
+              <w:tab/>
+            </w:r>
+            <w:r>
+              <w:rPr>
+                <w:noProof/>
+                <w:webHidden/>
+              </w:rPr>
+              <w:fldChar w:fldCharType="begin"/>
+            </w:r>
+            <w:r>
+              <w:rPr>
+                <w:noProof/>
+                <w:webHidden/>
+              </w:rPr>
+              <w:instrText xml:space="preserve"> PAGEREF _Toc194961945 \h </w:instrText>
+            </w:r>
+            <w:r>
+              <w:rPr>
+                <w:noProof/>
+                <w:webHidden/>
+              </w:rPr>
+            </w:r>
+            <w:r>
+              <w:rPr>
+                <w:noProof/>
+                <w:webHidden/>
+              </w:rPr>
+              <w:fldChar w:fldCharType="separate"/>
+            </w:r>
+            <w:r>
+              <w:rPr>
+                <w:noProof/>
+                <w:webHidden/>
+              </w:rPr>
+              <w:t>4</w:t>
+            </w:r>
+            <w:r>
+              <w:rPr>
+                <w:noProof/>
+                <w:webHidden/>
+              </w:rPr>
+              <w:fldChar w:fldCharType="end"/>
+            </w:r>
+          </w:hyperlink>
+        </w:p>
+        <w:p>
+          <w:pPr>
+            <w:pStyle w:val="TOC3"/>
+            <w:tabs>
+              <w:tab w:val="right" w:leader="dot" w:pos="9016"/>
+            </w:tabs>
+            <w:rPr>
+              <w:rFonts w:eastAsiaTheme="minorEastAsia"/>
+              <w:noProof/>
+              <w:kern w:val="2"/>
+              <w:sz w:val="24"/>
+              <w:szCs w:val="24"/>
+              <w:lang w:eastAsia="nl-NL"/>
+              <w14:ligatures w14:val="standardContextual"/>
+            </w:rPr>
+          </w:pPr>
+          <w:hyperlink w:anchor="_Toc194961946" w:history="1">
+            <w:r>
+              <w:rPr>
+                <w:rStyle w:val="Hyperlink"/>
+                <w:noProof/>
+              </w:rPr>
+              <w:t>Experiment 1: Meerdere auto's in één afbeelding</w:t>
+            </w:r>
+            <w:r>
+              <w:rPr>
+                <w:noProof/>
+                <w:webHidden/>
+              </w:rPr>
+              <w:tab/>
+            </w:r>
+            <w:r>
+              <w:rPr>
+                <w:noProof/>
+                <w:webHidden/>
+              </w:rPr>
+              <w:fldChar w:fldCharType="begin"/>
+            </w:r>
+            <w:r>
+              <w:rPr>
+                <w:noProof/>
+                <w:webHidden/>
+              </w:rPr>
+              <w:instrText xml:space="preserve"> PAGEREF _Toc194961946 \h </w:instrText>
+            </w:r>
+            <w:r>
+              <w:rPr>
+                <w:noProof/>
+                <w:webHidden/>
+              </w:rPr>
+            </w:r>
+            <w:r>
+              <w:rPr>
+                <w:noProof/>
+                <w:webHidden/>
+              </w:rPr>
+              <w:fldChar w:fldCharType="separate"/>
+            </w:r>
+            <w:r>
+              <w:rPr>
+                <w:noProof/>
+                <w:webHidden/>
+              </w:rPr>
+              <w:t>4</w:t>
+            </w:r>
+            <w:r>
+              <w:rPr>
+                <w:noProof/>
+                <w:webHidden/>
+              </w:rPr>
+              <w:fldChar w:fldCharType="end"/>
+            </w:r>
+          </w:hyperlink>
+        </w:p>
+        <w:p>
+          <w:pPr>
+            <w:pStyle w:val="TOC3"/>
+            <w:tabs>
+              <w:tab w:val="right" w:leader="dot" w:pos="9016"/>
+            </w:tabs>
+            <w:rPr>
+              <w:rFonts w:eastAsiaTheme="minorEastAsia"/>
+              <w:noProof/>
+              <w:kern w:val="2"/>
+              <w:sz w:val="24"/>
+              <w:szCs w:val="24"/>
+              <w:lang w:eastAsia="nl-NL"/>
+              <w14:ligatures w14:val="standardContextual"/>
+            </w:rPr>
+          </w:pPr>
+          <w:hyperlink w:anchor="_Toc194961947" w:history="1">
+            <w:r>
+              <w:rPr>
+                <w:rStyle w:val="Hyperlink"/>
+                <w:noProof/>
+              </w:rPr>
+              <w:t>Experiment 2: Auto’s van bovenaf</w:t>
+            </w:r>
+            <w:r>
+              <w:rPr>
+                <w:noProof/>
+                <w:webHidden/>
+              </w:rPr>
+              <w:tab/>
+            </w:r>
+            <w:r>
+              <w:rPr>
+                <w:noProof/>
+                <w:webHidden/>
+              </w:rPr>
+              <w:fldChar w:fldCharType="begin"/>
+            </w:r>
+            <w:r>
+              <w:rPr>
+                <w:noProof/>
+                <w:webHidden/>
+              </w:rPr>
+              <w:instrText xml:space="preserve"> PAGEREF _Toc194961947 \h </w:instrText>
+            </w:r>
+            <w:r>
+              <w:rPr>
+                <w:noProof/>
+                <w:webHidden/>
+              </w:rPr>
+            </w:r>
+            <w:r>
+              <w:rPr>
+                <w:noProof/>
+                <w:webHidden/>
+              </w:rPr>
+              <w:fldChar w:fldCharType="separate"/>
+            </w:r>
+            <w:r>
+              <w:rPr>
+                <w:noProof/>
+                <w:webHidden/>
+              </w:rPr>
+              <w:t>4</w:t>
+            </w:r>
+            <w:r>
+              <w:rPr>
+                <w:noProof/>
+                <w:webHidden/>
+              </w:rPr>
+              <w:fldChar w:fldCharType="end"/>
+            </w:r>
+          </w:hyperlink>
+        </w:p>
+        <w:p>
+          <w:pPr>
+            <w:pStyle w:val="TOC1"/>
+            <w:tabs>
+              <w:tab w:val="right" w:leader="dot" w:pos="9016"/>
+            </w:tabs>
+            <w:rPr>
+              <w:rFonts w:eastAsiaTheme="minorEastAsia"/>
+              <w:noProof/>
+              <w:kern w:val="2"/>
+              <w:sz w:val="24"/>
+              <w:szCs w:val="24"/>
+              <w:lang w:eastAsia="nl-NL"/>
+              <w14:ligatures w14:val="standardContextual"/>
+            </w:rPr>
+          </w:pPr>
+          <w:hyperlink w:anchor="_Toc194961948" w:history="1">
+            <w:r>
+              <w:rPr>
+                <w:rStyle w:val="Hyperlink"/>
+                <w:noProof/>
+              </w:rPr>
+              <w:t>Conclusie/discussie:</w:t>
+            </w:r>
+            <w:r>
+              <w:rPr>
+                <w:noProof/>
+                <w:webHidden/>
+              </w:rPr>
+              <w:tab/>
+            </w:r>
+            <w:r>
+              <w:rPr>
+                <w:noProof/>
+                <w:webHidden/>
+              </w:rPr>
+              <w:fldChar w:fldCharType="begin"/>
+            </w:r>
+            <w:r>
+              <w:rPr>
+                <w:noProof/>
+                <w:webHidden/>
+              </w:rPr>
+              <w:instrText xml:space="preserve"> PAGEREF _Toc194961948 \h </w:instrText>
+            </w:r>
+            <w:r>
+              <w:rPr>
+                <w:noProof/>
+                <w:webHidden/>
+              </w:rPr>
+            </w:r>
+            <w:r>
+              <w:rPr>
+                <w:noProof/>
+                <w:webHidden/>
+              </w:rPr>
+              <w:fldChar w:fldCharType="separate"/>
+            </w:r>
+            <w:r>
+              <w:rPr>
+                <w:noProof/>
+                <w:webHidden/>
+              </w:rPr>
+              <w:t>4</w:t>
+            </w:r>
+            <w:r>
+              <w:rPr>
+                <w:noProof/>
+                <w:webHidden/>
+              </w:rPr>
+              <w:fldChar w:fldCharType="end"/>
+            </w:r>
+          </w:hyperlink>
+        </w:p>
+        <w:p>
+          <w:pPr>
+            <w:pStyle w:val="TOC2"/>
+            <w:tabs>
+              <w:tab w:val="right" w:leader="dot" w:pos="9016"/>
+            </w:tabs>
+            <w:rPr>
+              <w:rFonts w:eastAsiaTheme="minorEastAsia"/>
+              <w:noProof/>
+              <w:kern w:val="2"/>
+              <w:sz w:val="24"/>
+              <w:szCs w:val="24"/>
+              <w:lang w:eastAsia="nl-NL"/>
+              <w14:ligatures w14:val="standardContextual"/>
+            </w:rPr>
+          </w:pPr>
+          <w:hyperlink w:anchor="_Toc194961949" w:history="1">
+            <w:r>
+              <w:rPr>
+                <w:rStyle w:val="Hyperlink"/>
+                <w:noProof/>
+                <w:lang w:val="en-US"/>
+              </w:rPr>
+              <w:t>Literatuurlijst</w:t>
+            </w:r>
+            <w:r>
+              <w:rPr>
+                <w:noProof/>
+                <w:webHidden/>
+              </w:rPr>
+              <w:tab/>
+            </w:r>
+            <w:r>
+              <w:rPr>
+                <w:noProof/>
+                <w:webHidden/>
+              </w:rPr>
+              <w:fldChar w:fldCharType="begin"/>
+            </w:r>
+            <w:r>
+              <w:rPr>
+                <w:noProof/>
+                <w:webHidden/>
+              </w:rPr>
+              <w:instrText xml:space="preserve"> PAGEREF _Toc194961949 \h </w:instrText>
+            </w:r>
+            <w:r>
+              <w:rPr>
+                <w:noProof/>
+                <w:webHidden/>
+              </w:rPr>
+            </w:r>
+            <w:r>
+              <w:rPr>
+                <w:noProof/>
+                <w:webHidden/>
+              </w:rPr>
+              <w:fldChar w:fldCharType="separate"/>
+            </w:r>
+            <w:r>
+              <w:rPr>
+                <w:noProof/>
+                <w:webHidden/>
+              </w:rPr>
+              <w:t>5</w:t>
+            </w:r>
+            <w:r>
+              <w:rPr>
+                <w:noProof/>
+                <w:webHidden/>
+              </w:rPr>
+              <w:fldChar w:fldCharType="end"/>
+            </w:r>
+          </w:hyperlink>
+        </w:p>
+        <w:p>
+          <w:r>
+            <w:rPr>
+              <w:b/>
+              <w:bCs/>
+            </w:rPr>
+            <w:fldChar w:fldCharType="end"/>
+          </w:r>
+        </w:p>
+      </w:sdtContent>
+    </w:sdt>
+    <w:p>
+      <w:pPr>
+        <w:rPr>
+          <w:rFonts w:asciiTheme="majorHAnsi" w:eastAsiaTheme="majorEastAsia" w:hAnsiTheme="majorHAnsi" w:cstheme="majorBidi"/>
+          <w:color w:val="2F5496" w:themeColor="accent1" w:themeShade="BF"/>
+          <w:sz w:val="32"/>
+          <w:szCs w:val="32"/>
+        </w:rPr>
+      </w:pPr>
+      <w:r>
+        <w:br w:type="page"/>
+      </w:r>
+    </w:p>
+    <w:p>
+      <w:pPr>
+        <w:pStyle w:val="Heading1"/>
+      </w:pPr>
+      <w:bookmarkStart w:id="0" w:name="_Toc194961942"/>
+      <w:r>
+        <w:lastRenderedPageBreak/>
+        <w:t>Introductie:</w:t>
+      </w:r>
+      <w:bookmarkEnd w:id="0"/>
+    </w:p>
+    <w:p>
+      <w:r>
+        <w:t xml:space="preserve">In </w:t>
+      </w:r>
+      <w:r>
+        <w:t xml:space="preserve">mijn eindopdracht </w:t>
+      </w:r>
+      <w:r>
+        <w:t xml:space="preserve">wordt een algoritme ontwikkeld om voertuigen te detecteren in afbeeldingen. Het detecteren van voertuigen is een belangrijke taak in verschillende toepassingen, zoals verkeersmonitoring, beveiliging en autonome voertuigen. In dit project wordt gebruik gemaakt van de VGG16-architectuur, een populaire </w:t>
+      </w:r>
+      <w:proofErr w:type="spellStart"/>
+      <w:r>
+        <w:t>deep</w:t>
+      </w:r>
+      <w:proofErr w:type="spellEnd"/>
+      <w:r>
+        <w:t xml:space="preserve"> </w:t>
+      </w:r>
+      <w:proofErr w:type="spellStart"/>
+      <w:r>
+        <w:t>learning</w:t>
+      </w:r>
+      <w:proofErr w:type="spellEnd"/>
+      <w:r>
+        <w:t>-technologie voor objectdetectie.</w:t>
+      </w:r>
     </w:p>
     <w:p/>
     <w:p>
       <w:pPr>
-        <w:pStyle w:val="Kop1"/>
+        <w:pStyle w:val="Heading1"/>
       </w:pPr>
-      <w:r>
-        <w:t>Introductie:</w:t>
-      </w:r>
-    </w:p>
-    <w:p>
-      <w:r>
-        <w:t xml:space="preserve">In </w:t>
-      </w:r>
-      <w:r>
-        <w:t xml:space="preserve">mijn eindopdracht </w:t>
-      </w:r>
-      <w:r>
-        <w:t>wordt een algoritme ontwikkeld om voertuigen te detecteren in afbeeldingen. Het detecteren van voertuigen is een belangrijke taak in verschillende toepassingen, zoals verkeersmonitoring, beveiliging en autonome voertuigen. In dit project wordt gebruik gemaakt van de VGG16-architectuur, een populaire deep learning-technologie voor objectdetectie.</w:t>
-      </w:r>
-    </w:p>
-    <w:p/>
-    <w:p>
-      <w:pPr>
-        <w:pStyle w:val="Kop1"/>
-      </w:pPr>
+      <w:bookmarkStart w:id="1" w:name="_Toc194961943"/>
       <w:r>
         <w:t>Background:</w:t>
       </w:r>
+      <w:bookmarkEnd w:id="1"/>
     </w:p>
     <w:p>
       <w:r>
         <w:t xml:space="preserve">Het detecteren van voertuigen in afbeeldingen is een uitdagende taak vanwege de variabiliteit in de grootte, oriëntatie en positie van voertuigen in verschillende omgevingen. </w:t>
       </w:r>
       <w:r>
-        <w:t>Een veelgebruikte methode voor het detecteren van objecten in afbeeldingen is het gebruik van Convolutional Neural Networks (CNN's). Een CNN is een type neuraal netwerk dat geïnspireerd is op de visuele cortex van dieren. Het maakt gebruik van convolutielagen om automatisch kenmerken uit de afbeelding te extraheren en classificatielagen om de objecten te detecteren.</w:t>
-      </w:r>
-    </w:p>
-    <w:p>
-      <w:r>
-        <w:t>Een voorbeeld van een paper dat gebruik maakt van een CNN voor het detecteren van auto's is "You Only Look Once: Unified, Real-Time Object Detection" van Joseph Redmon et al. (2016). Het voorgestelde netwerk, genaamd YOLO, is in staat om objecten in real-time te detecteren en te classificeren met behulp van slechts één voorwaartse doorloop van het netwerk. Het netwerk maakt gebruik van een grid-celstructuur om de afbeelding te partitioneren en gebruikt vervolgens een convolutionele laag om voor elke cel een set van bounding boxes en classificatie scores te voorspellen. De voorspellingen van alle cellen worden vervolgens gecombineerd om de uiteindelijke detectie te verkrijgen.</w:t>
-      </w:r>
-    </w:p>
-    <w:p>
-      <w:r>
-        <w:t>Een ander voorbeeld van een paper dat gebruik maakt van CNN's voor het detecteren van auto's is "Faster R-CNN: Towards Real-Time Object Detection with Region Proposal Networks" van Shaoqing Ren et al. (2016). Het voorgestelde netwerk, genaamd Faster R-CNN, maakt gebruik van een Region Proposal Network (RPN) om kandidaat-regio's te genereren waarin objecten kunnen worden gedetecteerd. Vervolgens worden deze kandidaat-regio's gebruikt om objecten te detecteren met behulp van een CNN. Het netwerk maakt gebruik van een zogenaamde "region of interest pooling layer" om het beeld van elke regio om te zetten in een vast formaat, onafhankelijk van de grootte en aspectverhouding van de regio.</w:t>
+        <w:t xml:space="preserve">Een veelgebruikte methode voor het detecteren van objecten in afbeeldingen is het gebruik van </w:t>
+      </w:r>
+      <w:proofErr w:type="spellStart"/>
+      <w:r>
+        <w:t>Convolutional</w:t>
+      </w:r>
+      <w:proofErr w:type="spellEnd"/>
+      <w:r>
+        <w:t xml:space="preserve"> </w:t>
+      </w:r>
+      <w:proofErr w:type="spellStart"/>
+      <w:r>
+        <w:t>Neural</w:t>
+      </w:r>
+      <w:proofErr w:type="spellEnd"/>
+      <w:r>
+        <w:t xml:space="preserve"> Networks (</w:t>
+      </w:r>
+      <w:proofErr w:type="spellStart"/>
+      <w:r>
+        <w:t>CNN's</w:t>
+      </w:r>
+      <w:proofErr w:type="spellEnd"/>
+      <w:r>
+        <w:t>). Een CNN is een type neuraal netwerk dat geïnspireerd is op de visuele cortex van dieren. Het maakt gebruik van convolutielagen om automatisch kenmerken uit de afbeelding te extraheren en classificatielagen om de objecten te detecteren.</w:t>
+      </w:r>
+    </w:p>
+    <w:p>
+      <w:r>
+        <w:t>Een voorbeeld van een paper dat gebruik maakt van een CNN voor het detecteren van auto's is "</w:t>
+      </w:r>
+      <w:proofErr w:type="spellStart"/>
+      <w:r>
+        <w:t>You</w:t>
+      </w:r>
+      <w:proofErr w:type="spellEnd"/>
+      <w:r>
+        <w:t xml:space="preserve"> </w:t>
+      </w:r>
+      <w:proofErr w:type="spellStart"/>
+      <w:r>
+        <w:t>Only</w:t>
+      </w:r>
+      <w:proofErr w:type="spellEnd"/>
+      <w:r>
+        <w:t xml:space="preserve"> Look </w:t>
+      </w:r>
+      <w:proofErr w:type="spellStart"/>
+      <w:r>
+        <w:t>Once</w:t>
+      </w:r>
+      <w:proofErr w:type="spellEnd"/>
+      <w:r>
+        <w:t xml:space="preserve">: </w:t>
+      </w:r>
+      <w:proofErr w:type="spellStart"/>
+      <w:r>
+        <w:t>Unified</w:t>
+      </w:r>
+      <w:proofErr w:type="spellEnd"/>
+      <w:r>
+        <w:t xml:space="preserve">, Real-Time Object </w:t>
+      </w:r>
+      <w:proofErr w:type="spellStart"/>
+      <w:r>
+        <w:t>Detection</w:t>
+      </w:r>
+      <w:proofErr w:type="spellEnd"/>
+      <w:r>
+        <w:t xml:space="preserve">" van Joseph </w:t>
+      </w:r>
+      <w:proofErr w:type="spellStart"/>
+      <w:r>
+        <w:t>Redmon</w:t>
+      </w:r>
+      <w:proofErr w:type="spellEnd"/>
+      <w:r>
+        <w:t xml:space="preserve"> et al. (2016). Het voorgestelde netwerk, genaamd YOLO, is in staat om objecten in real-time te detecteren en te classificeren met behulp van slechts één voorwaartse doorloop van het netwerk. Het netwerk maakt gebruik van een </w:t>
+      </w:r>
+      <w:proofErr w:type="spellStart"/>
+      <w:r>
+        <w:t>grid</w:t>
+      </w:r>
+      <w:proofErr w:type="spellEnd"/>
+      <w:r>
+        <w:t xml:space="preserve">-celstructuur om de afbeelding te </w:t>
+      </w:r>
+      <w:proofErr w:type="spellStart"/>
+      <w:r>
+        <w:t>partitioneren</w:t>
+      </w:r>
+      <w:proofErr w:type="spellEnd"/>
+      <w:r>
+        <w:t xml:space="preserve"> en gebruikt vervolgens een </w:t>
+      </w:r>
+      <w:proofErr w:type="spellStart"/>
+      <w:r>
+        <w:t>convolutionele</w:t>
+      </w:r>
+      <w:proofErr w:type="spellEnd"/>
+      <w:r>
+        <w:t xml:space="preserve"> laag om voor elke cel een set van </w:t>
+      </w:r>
+      <w:proofErr w:type="spellStart"/>
+      <w:r>
+        <w:t>bounding</w:t>
+      </w:r>
+      <w:proofErr w:type="spellEnd"/>
+      <w:r>
+        <w:t xml:space="preserve"> </w:t>
+      </w:r>
+      <w:proofErr w:type="spellStart"/>
+      <w:r>
+        <w:t>boxes</w:t>
+      </w:r>
+      <w:proofErr w:type="spellEnd"/>
+      <w:r>
+        <w:t xml:space="preserve"> en classificatie scores te voorspellen. De voorspellingen van alle cellen worden vervolgens gecombineerd om de uiteindelijke detectie te verkrijgen.</w:t>
+      </w:r>
+    </w:p>
+    <w:p>
+      <w:r>
+        <w:t xml:space="preserve">Een ander voorbeeld van een paper dat gebruik maakt van </w:t>
+      </w:r>
+      <w:proofErr w:type="spellStart"/>
+      <w:r>
+        <w:t>CNN's</w:t>
+      </w:r>
+      <w:proofErr w:type="spellEnd"/>
+      <w:r>
+        <w:t xml:space="preserve"> voor het detecteren van auto's is "</w:t>
+      </w:r>
+      <w:proofErr w:type="spellStart"/>
+      <w:r>
+        <w:t>Faster</w:t>
+      </w:r>
+      <w:proofErr w:type="spellEnd"/>
+      <w:r>
+        <w:t xml:space="preserve"> R-CNN: </w:t>
+      </w:r>
+      <w:proofErr w:type="spellStart"/>
+      <w:r>
+        <w:t>Towards</w:t>
+      </w:r>
+      <w:proofErr w:type="spellEnd"/>
+      <w:r>
+        <w:t xml:space="preserve"> Real-Time Object </w:t>
+      </w:r>
+      <w:proofErr w:type="spellStart"/>
+      <w:r>
+        <w:t>Detection</w:t>
+      </w:r>
+      <w:proofErr w:type="spellEnd"/>
+      <w:r>
+        <w:t xml:space="preserve"> </w:t>
+      </w:r>
+      <w:proofErr w:type="spellStart"/>
+      <w:r>
+        <w:t>with</w:t>
+      </w:r>
+      <w:proofErr w:type="spellEnd"/>
+      <w:r>
+        <w:t xml:space="preserve"> </w:t>
+      </w:r>
+      <w:proofErr w:type="spellStart"/>
+      <w:r>
+        <w:t>Region</w:t>
+      </w:r>
+      <w:proofErr w:type="spellEnd"/>
+      <w:r>
+        <w:t xml:space="preserve"> </w:t>
+      </w:r>
+      <w:proofErr w:type="spellStart"/>
+      <w:r>
+        <w:t>Proposal</w:t>
+      </w:r>
+      <w:proofErr w:type="spellEnd"/>
+      <w:r>
+        <w:t xml:space="preserve"> Networks" van </w:t>
+      </w:r>
+      <w:proofErr w:type="spellStart"/>
+      <w:r>
+        <w:t>Shaoqing</w:t>
+      </w:r>
+      <w:proofErr w:type="spellEnd"/>
+      <w:r>
+        <w:t xml:space="preserve"> Ren et al. (2016). Het voorgestelde netwerk, genaamd </w:t>
+      </w:r>
+      <w:proofErr w:type="spellStart"/>
+      <w:r>
+        <w:t>Faster</w:t>
+      </w:r>
+      <w:proofErr w:type="spellEnd"/>
+      <w:r>
+        <w:t xml:space="preserve"> R-CNN, maakt gebruik van een </w:t>
+      </w:r>
+      <w:proofErr w:type="spellStart"/>
+      <w:r>
+        <w:t>Region</w:t>
+      </w:r>
+      <w:proofErr w:type="spellEnd"/>
+      <w:r>
+        <w:t xml:space="preserve"> </w:t>
+      </w:r>
+      <w:proofErr w:type="spellStart"/>
+      <w:r>
+        <w:t>Proposal</w:t>
+      </w:r>
+      <w:proofErr w:type="spellEnd"/>
+      <w:r>
+        <w:t xml:space="preserve"> Network (RPN) om kandidaat-regio's te genereren waarin objecten kunnen worden gedetecteerd. Vervolgens worden deze kandidaat-regio's gebruikt om objecten te detecteren met behulp van een CNN. Het netwerk maakt gebruik van een zogenaamde "</w:t>
+      </w:r>
+      <w:proofErr w:type="spellStart"/>
+      <w:r>
+        <w:t>region</w:t>
+      </w:r>
+      <w:proofErr w:type="spellEnd"/>
+      <w:r>
+        <w:t xml:space="preserve"> of interest pooling </w:t>
+      </w:r>
+      <w:proofErr w:type="spellStart"/>
+      <w:r>
+        <w:t>layer</w:t>
+      </w:r>
+      <w:proofErr w:type="spellEnd"/>
+      <w:r>
+        <w:t>" om het beeld van elke regio om te zetten in een vast formaat, onafhankelijk van de grootte en aspectverhouding van de regio.</w:t>
       </w:r>
     </w:p>
     <w:p>
@@ -72,31 +1113,39 @@
         <w:rPr>
           <w:lang w:val="en-US"/>
         </w:rPr>
-        <w:t xml:space="preserve">Op pagina 6 van </w:t>
-      </w:r>
+        <w:t xml:space="preserve">Op </w:t>
+      </w:r>
+      <w:proofErr w:type="spellStart"/>
       <w:r>
         <w:rPr>
           <w:lang w:val="en-US"/>
         </w:rPr>
-        <w:t xml:space="preserve">"You Only Look Once: Unified, Real-Time Object Detection" van Joseph Redmon et al. </w:t>
-      </w:r>
-      <w:r>
-        <w:t>(2016).</w:t>
-      </w:r>
-      <w:r>
-        <w:t xml:space="preserve"> Worden deze 2 algoritmes met elkaar vergeleken</w:t>
+        <w:t>pagina</w:t>
+      </w:r>
+      <w:proofErr w:type="spellEnd"/>
+      <w:r>
+        <w:rPr>
+          <w:lang w:val="en-US"/>
+        </w:rPr>
+        <w:t xml:space="preserve"> 6 van "You Only Look Once: Unified, Real-Time Object Detection" van Joseph Redmon et al. </w:t>
+      </w:r>
+      <w:r>
+        <w:t>(2016). Worden deze 2 algoritmes met elkaar vergeleken</w:t>
       </w:r>
       <w:r>
         <w:t>.</w:t>
       </w:r>
     </w:p>
+    <w:p/>
     <w:p>
       <w:pPr>
-        <w:pStyle w:val="Kop1"/>
+        <w:pStyle w:val="Heading1"/>
       </w:pPr>
+      <w:bookmarkStart w:id="2" w:name="_Toc194961944"/>
       <w:r>
         <w:t>Methodebeschrijving:</w:t>
       </w:r>
+      <w:bookmarkEnd w:id="2"/>
     </w:p>
     <w:p>
       <w:r>
@@ -109,13 +1158,21 @@
         <w:t xml:space="preserve">-architectuur voor objectdetectie. Het </w:t>
       </w:r>
       <w:r>
-        <w:t>wordt</w:t>
+        <w:t>is</w:t>
       </w:r>
       <w:r>
         <w:t xml:space="preserve"> getraind op een dataset met afbeeldingen van voertuigen in verschillende omgevingen, zoals steden en snelwegen. Het algoritme is in staat om </w:t>
       </w:r>
       <w:r>
-        <w:t xml:space="preserve">auto’s te detecteren er hier een vierkant omheen te tekenen. (Bounding box) </w:t>
+        <w:t>auto’s te detecteren er hier een vierkant omheen te tekenen. (</w:t>
+      </w:r>
+      <w:proofErr w:type="spellStart"/>
+      <w:r>
+        <w:t>Bounding</w:t>
+      </w:r>
+      <w:proofErr w:type="spellEnd"/>
+      <w:r>
+        <w:t xml:space="preserve"> box) </w:t>
       </w:r>
       <w:r>
         <w:t xml:space="preserve">Het maakt gebruik van een </w:t>
@@ -136,49 +1193,202 @@
     <w:p/>
     <w:p>
       <w:pPr>
-        <w:pStyle w:val="Kop1"/>
+        <w:pStyle w:val="Heading1"/>
       </w:pPr>
+      <w:bookmarkStart w:id="3" w:name="_Toc194961945"/>
       <w:r>
         <w:lastRenderedPageBreak/>
         <w:t>Experimentenbeschrijving:</w:t>
       </w:r>
-    </w:p>
-    <w:p>
-      <w:r>
-        <w:t xml:space="preserve">Het algoritme is getest op verschillende afbeeldingen van voertuigen in verschillende omgevingen. Het doel was om de prestaties van het algoritme te evalueren en te bepalen hoe goed het in staat was om voertuigen te detecteren in verschillende omstandigheden. De metingen die werden uitgevoerd, omvatten precisie, </w:t>
-      </w:r>
-      <w:r>
-        <w:t>tijd van uitvoeren en hoe ver hij van de juiste bounding box zit.</w:t>
-      </w:r>
+      <w:bookmarkEnd w:id="3"/>
+    </w:p>
+    <w:p>
+      <w:pPr>
+        <w:pStyle w:val="Heading3"/>
+      </w:pPr>
+      <w:bookmarkStart w:id="4" w:name="_Toc194961946"/>
+      <w:r>
+        <w:t>Experiment 1: Meerdere auto's in één afbeelding</w:t>
+      </w:r>
+      <w:bookmarkEnd w:id="4"/>
+    </w:p>
+    <w:p>
+      <w:r>
+        <w:t>Er is een set afbeeldingen getest waarin meerdere auto’s aanwezig zijn. Meestal weet het algoritme de auto</w:t>
+      </w:r>
+      <w:r>
+        <w:t>’</w:t>
+      </w:r>
+      <w:r>
+        <w:t>s in</w:t>
+      </w:r>
+      <w:r>
+        <w:t xml:space="preserve"> de afbeelding</w:t>
+      </w:r>
+      <w:r>
+        <w:t xml:space="preserve"> te vinden, maar het heeft moeite wanneer er meer dan twee auto’s in de afbeelding staan. Het VGG16-algoritme presteert hier beter dan het eenvoudige </w:t>
+      </w:r>
+      <w:proofErr w:type="spellStart"/>
+      <w:r>
+        <w:t>Sequential</w:t>
+      </w:r>
+      <w:proofErr w:type="spellEnd"/>
+      <w:r>
+        <w:t xml:space="preserve"> model. De </w:t>
+      </w:r>
+      <w:proofErr w:type="spellStart"/>
+      <w:r>
+        <w:t>bounding</w:t>
+      </w:r>
+      <w:proofErr w:type="spellEnd"/>
       <w:r>
         <w:t xml:space="preserve"> </w:t>
       </w:r>
-      <w:r>
-        <w:t>De resultaten van de experimenten tonen aan dat het algoritme in staat is om voertuigen in verschillende omgevingen te detecteren.</w:t>
+      <w:proofErr w:type="spellStart"/>
+      <w:r>
+        <w:t>boxes</w:t>
+      </w:r>
+      <w:proofErr w:type="spellEnd"/>
+      <w:r>
+        <w:t xml:space="preserve"> worden nauwkeuriger geplaatst, en de gemiddelde afstand tot de </w:t>
+      </w:r>
+      <w:proofErr w:type="spellStart"/>
+      <w:r>
+        <w:t>ground</w:t>
+      </w:r>
+      <w:proofErr w:type="spellEnd"/>
+      <w:r>
+        <w:t xml:space="preserve"> </w:t>
+      </w:r>
+      <w:proofErr w:type="spellStart"/>
+      <w:r>
+        <w:t>truth</w:t>
+      </w:r>
+      <w:proofErr w:type="spellEnd"/>
+      <w:r>
+        <w:t xml:space="preserve"> is kleiner.</w:t>
+      </w:r>
+    </w:p>
+    <w:p>
+      <w:pPr>
+        <w:pStyle w:val="Heading3"/>
+      </w:pPr>
+      <w:bookmarkStart w:id="5" w:name="_Toc194961947"/>
+      <w:r>
+        <w:t>Experiment 2: Auto’s van bovenaf</w:t>
+      </w:r>
+      <w:bookmarkEnd w:id="5"/>
+    </w:p>
+    <w:p>
+      <w:r>
+        <w:t>In dit experiment zijn afbeeldingen gebruikt waarin voertuigen van bovenaf zichtbaar zijn, bijvoorbeeld vanuit een droneperspectief. Beide modellen hadden moeite met deze taak, vooral wanneer de voertuigen verder weg zijn</w:t>
+      </w:r>
+      <w:r>
+        <w:t xml:space="preserve"> of er door </w:t>
+      </w:r>
+      <w:r>
+        <w:t>ruis van</w:t>
+      </w:r>
+      <w:r>
+        <w:t xml:space="preserve"> bijvoorbeeld bomen. Het </w:t>
+      </w:r>
+      <w:proofErr w:type="spellStart"/>
+      <w:r>
+        <w:t>Sequential</w:t>
+      </w:r>
+      <w:proofErr w:type="spellEnd"/>
+      <w:r>
+        <w:t xml:space="preserve"> model presteerde in deze situatie verrassend iets beter, hoewel beide modellen ver ondermaats presteerden.</w:t>
       </w:r>
     </w:p>
     <w:p/>
     <w:p>
       <w:pPr>
-        <w:pStyle w:val="Kop1"/>
+        <w:pStyle w:val="Heading1"/>
       </w:pPr>
+      <w:bookmarkStart w:id="6" w:name="_Toc194961948"/>
       <w:r>
         <w:t>Conclusie/discussie:</w:t>
       </w:r>
-    </w:p>
-    <w:p>
-      <w:r>
-        <w:t>De resultaten tonen aan dat het algoritme goed presteert bij het detecteren van voertuigen in verschillende omgevingen en dat het geschikt is voor verschillende toepassingen, zoals verkeersmonitoring en autonome voertuigen. Een nadeel van het algoritme is dat het zeer rekenintensief is en daarom vereist het gebruik van een krachtige computer of een GPU om de prestaties te optimaliseren. Aanbevelingen voor toekomstig onderzoek omvatten het testen van het algoritme op grotere datasets en het optimaliseren van de prestaties om het geschikt te maken voor real-time toepassingen.</w:t>
-      </w:r>
-    </w:p>
-    <w:p/>
+      <w:bookmarkEnd w:id="6"/>
+    </w:p>
+    <w:p>
+      <w:r>
+        <w:t xml:space="preserve">De resultaten tonen aan dat het algoritme over het algemeen goed presteert bij het detecteren van voertuigen in standaardomgevingen. Het VGG16-model laat betere prestaties zien dan het </w:t>
+      </w:r>
+      <w:proofErr w:type="spellStart"/>
+      <w:r>
+        <w:t>Sequential</w:t>
+      </w:r>
+      <w:proofErr w:type="spellEnd"/>
+      <w:r>
+        <w:t xml:space="preserve"> model, met name wanneer er meerdere voertuigen in beeld zijn. In complexere situaties zoals luchtbeelden of afbeeldingen met veel</w:t>
+      </w:r>
+      <w:r>
+        <w:t xml:space="preserve"> verschillende auto’s</w:t>
+      </w:r>
+      <w:r>
+        <w:t>, nemen de prestaties sterk af.</w:t>
+      </w:r>
+    </w:p>
+    <w:p>
+      <w:r>
+        <w:t xml:space="preserve">Hoewel de nauwkeurigheid bij eenvoudige beelden redelijk is, zijn er nog aanzienlijke verbeterpunten nodig om het algoritme betrouwbaar in de praktijk toe te passen. Verder onderzoek zou zich kunnen richten op het uitbreiden van de dataset, het toevoegen van moeilijkere trainingsbeelden en het experimenteren met geavanceerdere netwerken zoals YOLOv5 of </w:t>
+      </w:r>
+      <w:proofErr w:type="spellStart"/>
+      <w:r>
+        <w:t>EfficientDet</w:t>
+      </w:r>
+      <w:proofErr w:type="spellEnd"/>
+      <w:r>
+        <w:t>. Daarnaast blijft rekenkracht een belangrijk aandachtspunt; VGG16 is relatief zwaar, wat het moeilijk maakt om real-time prestaties te behalen zonder GPU.</w:t>
+      </w:r>
+    </w:p>
     <w:p>
       <w:pPr>
-        <w:pStyle w:val="Kop2"/>
+        <w:rPr>
+          <w:rFonts w:asciiTheme="majorHAnsi" w:eastAsiaTheme="majorEastAsia" w:hAnsiTheme="majorHAnsi" w:cstheme="majorBidi"/>
+          <w:color w:val="2F5496" w:themeColor="accent1" w:themeShade="BF"/>
+          <w:sz w:val="26"/>
+          <w:szCs w:val="26"/>
+        </w:rPr>
       </w:pPr>
-      <w:r>
+    </w:p>
+    <w:p>
+      <w:pPr>
+        <w:rPr>
+          <w:rFonts w:asciiTheme="majorHAnsi" w:eastAsiaTheme="majorEastAsia" w:hAnsiTheme="majorHAnsi" w:cstheme="majorBidi"/>
+          <w:color w:val="2F5496" w:themeColor="accent1" w:themeShade="BF"/>
+          <w:sz w:val="26"/>
+          <w:szCs w:val="26"/>
+          <w:lang w:val="en-US"/>
+        </w:rPr>
+      </w:pPr>
+      <w:r>
+        <w:rPr>
+          <w:lang w:val="en-US"/>
+        </w:rPr>
+        <w:br w:type="page"/>
+      </w:r>
+    </w:p>
+    <w:p>
+      <w:pPr>
+        <w:pStyle w:val="Heading2"/>
+        <w:rPr>
+          <w:lang w:val="en-US"/>
+        </w:rPr>
+      </w:pPr>
+      <w:bookmarkStart w:id="7" w:name="_Toc194961949"/>
+      <w:proofErr w:type="spellStart"/>
+      <w:r>
+        <w:rPr>
+          <w:lang w:val="en-US"/>
+        </w:rPr>
+        <w:lastRenderedPageBreak/>
         <w:t>Literatuurlijst</w:t>
       </w:r>
+      <w:bookmarkEnd w:id="7"/>
+      <w:proofErr w:type="spellEnd"/>
     </w:p>
     <w:p>
       <w:pPr>
@@ -192,63 +1402,35 @@
         </w:rPr>
         <w:t xml:space="preserve">1): </w:t>
       </w:r>
-      <w:hyperlink r:id="rId4" w:history="1">
+      <w:hyperlink r:id="rId6" w:history="1">
         <w:r>
           <w:rPr>
             <w:rStyle w:val="Hyperlink"/>
             <w:lang w:val="en-US"/>
           </w:rPr>
-          <w:t>"You Only Look Once: Unified, R</w:t>
+          <w:t>"You Only Look Once: Unified, Real-Time Object Detection"</w:t>
         </w:r>
+      </w:hyperlink>
+    </w:p>
+    <w:p>
+      <w:pPr>
+        <w:rPr>
+          <w:lang w:val="en-US"/>
+        </w:rPr>
+      </w:pPr>
+      <w:r>
+        <w:rPr>
+          <w:lang w:val="en-US"/>
+        </w:rPr>
+        <w:t xml:space="preserve">2): </w:t>
+      </w:r>
+      <w:hyperlink r:id="rId7" w:history="1">
         <w:r>
           <w:rPr>
             <w:rStyle w:val="Hyperlink"/>
             <w:lang w:val="en-US"/>
           </w:rPr>
-          <w:t>e</w:t>
-        </w:r>
-        <w:r>
-          <w:rPr>
-            <w:rStyle w:val="Hyperlink"/>
-            <w:lang w:val="en-US"/>
-          </w:rPr>
-          <w:t>al-Time Object Detection"</w:t>
-        </w:r>
-      </w:hyperlink>
-    </w:p>
-    <w:p>
-      <w:pPr>
-        <w:rPr>
-          <w:lang w:val="en-US"/>
-        </w:rPr>
-      </w:pPr>
-      <w:r>
-        <w:rPr>
-          <w:lang w:val="en-US"/>
-        </w:rPr>
-        <w:t xml:space="preserve">2): </w:t>
-      </w:r>
-      <w:hyperlink r:id="rId5" w:history="1">
-        <w:r>
-          <w:rPr>
-            <w:rStyle w:val="Hyperlink"/>
-            <w:lang w:val="en-US"/>
-          </w:rPr>
-          <w:t xml:space="preserve">"Faster R-CNN: Towards </w:t>
-        </w:r>
-        <w:r>
-          <w:rPr>
-            <w:rStyle w:val="Hyperlink"/>
-            <w:lang w:val="en-US"/>
-          </w:rPr>
-          <w:t>R</w:t>
-        </w:r>
-        <w:r>
-          <w:rPr>
-            <w:rStyle w:val="Hyperlink"/>
-            <w:lang w:val="en-US"/>
-          </w:rPr>
-          <w:t>eal-Time Object Detection with Region Proposal Networks"</w:t>
+          <w:t>"Faster R-CNN: Towards Real-Time Object Detection with Region Proposal Networks"</w:t>
         </w:r>
       </w:hyperlink>
     </w:p>
@@ -263,7 +1445,7 @@
 </file>
 
 <file path=word/styles.xml><?xml version="1.0" encoding="utf-8"?>
-<w:styles xmlns:mc="http://schemas.openxmlformats.org/markup-compatibility/2006" xmlns:r="http://schemas.openxmlformats.org/officeDocument/2006/relationships" xmlns:w="http://schemas.openxmlformats.org/wordprocessingml/2006/main" xmlns:w14="http://schemas.microsoft.com/office/word/2010/wordml" xmlns:w15="http://schemas.microsoft.com/office/word/2012/wordml" xmlns:w16cex="http://schemas.microsoft.com/office/word/2018/wordml/cex" xmlns:w16cid="http://schemas.microsoft.com/office/word/2016/wordml/cid" xmlns:w16="http://schemas.microsoft.com/office/word/2018/wordml" xmlns:w16sdtdh="http://schemas.microsoft.com/office/word/2020/wordml/sdtdatahash" xmlns:w16se="http://schemas.microsoft.com/office/word/2015/wordml/symex" mc:Ignorable="w14 w15 w16se w16cid w16 w16cex w16sdtdh">
+<w:styles xmlns:mc="http://schemas.openxmlformats.org/markup-compatibility/2006" xmlns:r="http://schemas.openxmlformats.org/officeDocument/2006/relationships" xmlns:w="http://schemas.openxmlformats.org/wordprocessingml/2006/main" xmlns:w14="http://schemas.microsoft.com/office/word/2010/wordml" xmlns:w15="http://schemas.microsoft.com/office/word/2012/wordml" xmlns:w16cex="http://schemas.microsoft.com/office/word/2018/wordml/cex" xmlns:w16cid="http://schemas.microsoft.com/office/word/2016/wordml/cid" xmlns:w16="http://schemas.microsoft.com/office/word/2018/wordml" xmlns:w16du="http://schemas.microsoft.com/office/word/2023/wordml/word16du" xmlns:w16sdtdh="http://schemas.microsoft.com/office/word/2020/wordml/sdtdatahash" xmlns:w16sdtfl="http://schemas.microsoft.com/office/word/2024/wordml/sdtformatlock" xmlns:w16se="http://schemas.microsoft.com/office/word/2015/wordml/symex" mc:Ignorable="w14 w15 w16se w16cid w16 w16cex w16sdtdh w16sdtfl w16du">
   <w:docDefaults>
     <w:rPrDefault>
       <w:rPr>
@@ -657,15 +1839,15 @@
     <w:lsdException w:name="Unresolved Mention" w:semiHidden="1" w:unhideWhenUsed="1"/>
     <w:lsdException w:name="Smart Link" w:semiHidden="1" w:unhideWhenUsed="1"/>
   </w:latentStyles>
-  <w:style w:type="paragraph" w:default="1" w:styleId="Standaard">
+  <w:style w:type="paragraph" w:default="1" w:styleId="Normal">
     <w:name w:val="Normal"/>
     <w:qFormat/>
   </w:style>
-  <w:style w:type="paragraph" w:styleId="Kop1">
+  <w:style w:type="paragraph" w:styleId="Heading1">
     <w:name w:val="heading 1"/>
-    <w:basedOn w:val="Standaard"/>
-    <w:next w:val="Standaard"/>
-    <w:link w:val="Kop1Char"/>
+    <w:basedOn w:val="Normal"/>
+    <w:next w:val="Normal"/>
+    <w:link w:val="Heading1Char"/>
     <w:uiPriority w:val="9"/>
     <w:qFormat/>
     <w:rsid w:val="00C62FFC"/>
@@ -682,11 +1864,11 @@
       <w:szCs w:val="32"/>
     </w:rPr>
   </w:style>
-  <w:style w:type="paragraph" w:styleId="Kop2">
+  <w:style w:type="paragraph" w:styleId="Heading2">
     <w:name w:val="heading 2"/>
-    <w:basedOn w:val="Standaard"/>
-    <w:next w:val="Standaard"/>
-    <w:link w:val="Kop2Char"/>
+    <w:basedOn w:val="Normal"/>
+    <w:next w:val="Normal"/>
+    <w:link w:val="Heading2Char"/>
     <w:uiPriority w:val="9"/>
     <w:unhideWhenUsed/>
     <w:qFormat/>
@@ -704,13 +1886,34 @@
       <w:szCs w:val="26"/>
     </w:rPr>
   </w:style>
-  <w:style w:type="character" w:default="1" w:styleId="Standaardalinea-lettertype">
+  <w:style w:type="paragraph" w:styleId="Heading3">
+    <w:name w:val="heading 3"/>
+    <w:basedOn w:val="Normal"/>
+    <w:next w:val="Normal"/>
+    <w:link w:val="Heading3Char"/>
+    <w:uiPriority w:val="9"/>
+    <w:unhideWhenUsed/>
+    <w:qFormat/>
+    <w:rsid w:val="0061467A"/>
+    <w:pPr>
+      <w:keepNext/>
+      <w:keepLines/>
+      <w:spacing w:before="40" w:after="0"/>
+      <w:outlineLvl w:val="2"/>
+    </w:pPr>
+    <w:rPr>
+      <w:rFonts w:asciiTheme="majorHAnsi" w:eastAsiaTheme="majorEastAsia" w:hAnsiTheme="majorHAnsi" w:cstheme="majorBidi"/>
+      <w:color w:val="1F3763" w:themeColor="accent1" w:themeShade="7F"/>
+      <w:sz w:val="24"/>
+      <w:szCs w:val="24"/>
+    </w:rPr>
+  </w:style>
+  <w:style w:type="character" w:default="1" w:styleId="DefaultParagraphFont">
     <w:name w:val="Default Paragraph Font"/>
     <w:uiPriority w:val="1"/>
-    <w:semiHidden/>
     <w:unhideWhenUsed/>
   </w:style>
-  <w:style w:type="table" w:default="1" w:styleId="Standaardtabel">
+  <w:style w:type="table" w:default="1" w:styleId="TableNormal">
     <w:name w:val="Normal Table"/>
     <w:uiPriority w:val="99"/>
     <w:semiHidden/>
@@ -725,17 +1928,17 @@
       </w:tblCellMar>
     </w:tblPr>
   </w:style>
-  <w:style w:type="numbering" w:default="1" w:styleId="Geenlijst">
+  <w:style w:type="numbering" w:default="1" w:styleId="NoList">
     <w:name w:val="No List"/>
     <w:uiPriority w:val="99"/>
     <w:semiHidden/>
     <w:unhideWhenUsed/>
   </w:style>
-  <w:style w:type="paragraph" w:styleId="Titel">
+  <w:style w:type="paragraph" w:styleId="Title">
     <w:name w:val="Title"/>
-    <w:basedOn w:val="Standaard"/>
-    <w:next w:val="Standaard"/>
-    <w:link w:val="TitelChar"/>
+    <w:basedOn w:val="Normal"/>
+    <w:next w:val="Normal"/>
+    <w:link w:val="TitleChar"/>
     <w:uiPriority w:val="10"/>
     <w:qFormat/>
     <w:rsid w:val="00C62FFC"/>
@@ -751,10 +1954,10 @@
       <w:szCs w:val="56"/>
     </w:rPr>
   </w:style>
-  <w:style w:type="character" w:customStyle="1" w:styleId="TitelChar">
-    <w:name w:val="Titel Char"/>
-    <w:basedOn w:val="Standaardalinea-lettertype"/>
-    <w:link w:val="Titel"/>
+  <w:style w:type="character" w:customStyle="1" w:styleId="TitleChar">
+    <w:name w:val="Title Char"/>
+    <w:basedOn w:val="DefaultParagraphFont"/>
+    <w:link w:val="Title"/>
     <w:uiPriority w:val="10"/>
     <w:rsid w:val="00C62FFC"/>
     <w:rPr>
@@ -765,10 +1968,10 @@
       <w:szCs w:val="56"/>
     </w:rPr>
   </w:style>
-  <w:style w:type="character" w:customStyle="1" w:styleId="Kop1Char">
-    <w:name w:val="Kop 1 Char"/>
-    <w:basedOn w:val="Standaardalinea-lettertype"/>
-    <w:link w:val="Kop1"/>
+  <w:style w:type="character" w:customStyle="1" w:styleId="Heading1Char">
+    <w:name w:val="Heading 1 Char"/>
+    <w:basedOn w:val="DefaultParagraphFont"/>
+    <w:link w:val="Heading1"/>
     <w:uiPriority w:val="9"/>
     <w:rsid w:val="00C62FFC"/>
     <w:rPr>
@@ -778,10 +1981,10 @@
       <w:szCs w:val="32"/>
     </w:rPr>
   </w:style>
-  <w:style w:type="character" w:customStyle="1" w:styleId="Kop2Char">
-    <w:name w:val="Kop 2 Char"/>
-    <w:basedOn w:val="Standaardalinea-lettertype"/>
-    <w:link w:val="Kop2"/>
+  <w:style w:type="character" w:customStyle="1" w:styleId="Heading2Char">
+    <w:name w:val="Heading 2 Char"/>
+    <w:basedOn w:val="DefaultParagraphFont"/>
+    <w:link w:val="Heading2"/>
     <w:uiPriority w:val="9"/>
     <w:rsid w:val="00766D22"/>
     <w:rPr>
@@ -793,7 +1996,7 @@
   </w:style>
   <w:style w:type="character" w:styleId="Hyperlink">
     <w:name w:val="Hyperlink"/>
-    <w:basedOn w:val="Standaardalinea-lettertype"/>
+    <w:basedOn w:val="DefaultParagraphFont"/>
     <w:uiPriority w:val="99"/>
     <w:unhideWhenUsed/>
     <w:rsid w:val="00766D22"/>
@@ -802,9 +2005,9 @@
       <w:u w:val="single"/>
     </w:rPr>
   </w:style>
-  <w:style w:type="character" w:styleId="Onopgelostemelding">
+  <w:style w:type="character" w:styleId="UnresolvedMention">
     <w:name w:val="Unresolved Mention"/>
-    <w:basedOn w:val="Standaardalinea-lettertype"/>
+    <w:basedOn w:val="DefaultParagraphFont"/>
     <w:uiPriority w:val="99"/>
     <w:semiHidden/>
     <w:unhideWhenUsed/>
@@ -814,9 +2017,9 @@
       <w:shd w:val="clear" w:color="auto" w:fill="E1DFDD"/>
     </w:rPr>
   </w:style>
-  <w:style w:type="character" w:styleId="GevolgdeHyperlink">
+  <w:style w:type="character" w:styleId="FollowedHyperlink">
     <w:name w:val="FollowedHyperlink"/>
-    <w:basedOn w:val="Standaardalinea-lettertype"/>
+    <w:basedOn w:val="DefaultParagraphFont"/>
     <w:uiPriority w:val="99"/>
     <w:semiHidden/>
     <w:unhideWhenUsed/>
@@ -826,10 +2029,10 @@
       <w:u w:val="single"/>
     </w:rPr>
   </w:style>
-  <w:style w:type="paragraph" w:styleId="Kopvaninhoudsopgave">
+  <w:style w:type="paragraph" w:styleId="TOCHeading">
     <w:name w:val="TOC Heading"/>
-    <w:basedOn w:val="Kop1"/>
-    <w:next w:val="Standaard"/>
+    <w:basedOn w:val="Heading1"/>
+    <w:next w:val="Normal"/>
     <w:uiPriority w:val="39"/>
     <w:unhideWhenUsed/>
     <w:qFormat/>
@@ -841,10 +2044,10 @@
       <w:lang w:eastAsia="nl-NL"/>
     </w:rPr>
   </w:style>
-  <w:style w:type="paragraph" w:styleId="Inhopg1">
+  <w:style w:type="paragraph" w:styleId="TOC1">
     <w:name w:val="toc 1"/>
-    <w:basedOn w:val="Standaard"/>
-    <w:next w:val="Standaard"/>
+    <w:basedOn w:val="Normal"/>
+    <w:next w:val="Normal"/>
     <w:autoRedefine/>
     <w:uiPriority w:val="39"/>
     <w:unhideWhenUsed/>
@@ -853,10 +2056,10 @@
       <w:spacing w:after="100"/>
     </w:pPr>
   </w:style>
-  <w:style w:type="paragraph" w:styleId="Inhopg2">
+  <w:style w:type="paragraph" w:styleId="TOC2">
     <w:name w:val="toc 2"/>
-    <w:basedOn w:val="Standaard"/>
-    <w:next w:val="Standaard"/>
+    <w:basedOn w:val="Normal"/>
+    <w:next w:val="Normal"/>
     <w:autoRedefine/>
     <w:uiPriority w:val="39"/>
     <w:unhideWhenUsed/>
@@ -864,6 +2067,32 @@
     <w:pPr>
       <w:spacing w:after="100"/>
       <w:ind w:left="220"/>
+    </w:pPr>
+  </w:style>
+  <w:style w:type="character" w:customStyle="1" w:styleId="Heading3Char">
+    <w:name w:val="Heading 3 Char"/>
+    <w:basedOn w:val="DefaultParagraphFont"/>
+    <w:link w:val="Heading3"/>
+    <w:uiPriority w:val="9"/>
+    <w:rsid w:val="0061467A"/>
+    <w:rPr>
+      <w:rFonts w:asciiTheme="majorHAnsi" w:eastAsiaTheme="majorEastAsia" w:hAnsiTheme="majorHAnsi" w:cstheme="majorBidi"/>
+      <w:color w:val="1F3763" w:themeColor="accent1" w:themeShade="7F"/>
+      <w:sz w:val="24"/>
+      <w:szCs w:val="24"/>
+    </w:rPr>
+  </w:style>
+  <w:style w:type="paragraph" w:styleId="TOC3">
+    <w:name w:val="toc 3"/>
+    <w:basedOn w:val="Normal"/>
+    <w:next w:val="Normal"/>
+    <w:autoRedefine/>
+    <w:uiPriority w:val="39"/>
+    <w:unhideWhenUsed/>
+    <w:rsid w:val="00714A69"/>
+    <w:pPr>
+      <w:spacing w:after="100"/>
+      <w:ind w:left="440"/>
     </w:pPr>
   </w:style>
 </w:styles>

</xml_diff>